<commit_message>
ReadMe document in Lithuanian
</commit_message>
<xml_diff>
--- a/ReadMeDocument.docx
+++ b/ReadMeDocument.docx
@@ -1,6 +1,6 @@
 
 <file path=word/document.xml><?xml version="1.0" encoding="utf-8"?>
-<w:document xmlns:wpc="http://schemas.microsoft.com/office/word/2010/wordprocessingCanvas" xmlns:cx="http://schemas.microsoft.com/office/drawing/2014/chartex" xmlns:cx1="http://schemas.microsoft.com/office/drawing/2015/9/8/chartex" xmlns:cx2="http://schemas.microsoft.com/office/drawing/2015/10/21/chartex" xmlns:cx3="http://schemas.microsoft.com/office/drawing/2016/5/9/chartex" xmlns:cx4="http://schemas.microsoft.com/office/drawing/2016/5/10/chartex" xmlns:cx5="http://schemas.microsoft.com/office/drawing/2016/5/11/chartex" xmlns:cx6="http://schemas.microsoft.com/office/drawing/2016/5/12/chartex" xmlns:cx7="http://schemas.microsoft.com/office/drawing/2016/5/13/chartex" xmlns:cx8="http://schemas.microsoft.com/office/drawing/2016/5/14/chartex" xmlns:mc="http://schemas.openxmlformats.org/markup-compatibility/2006" xmlns:aink="http://schemas.microsoft.com/office/drawing/2016/ink" xmlns:am3d="http://schemas.microsoft.com/office/drawing/2017/model3d" xmlns:o="urn:schemas-microsoft-com:office:office" xmlns:oel="http://schemas.microsoft.com/office/2019/extlst" xmlns:r="http://schemas.openxmlformats.org/officeDocument/2006/relationships" xmlns:m="http://schemas.openxmlformats.org/officeDocument/2006/math" xmlns:v="urn:schemas-microsoft-com:vml" xmlns:wp14="http://schemas.microsoft.com/office/word/2010/wordprocessingDrawing" xmlns:wp="http://schemas.openxmlformats.org/drawingml/2006/wordprocessingDrawing" xmlns:w10="urn:schemas-microsoft-com:office:word" xmlns:w="http://schemas.openxmlformats.org/wordprocessingml/2006/main" xmlns:w14="http://schemas.microsoft.com/office/word/2010/wordml" xmlns:w15="http://schemas.microsoft.com/office/word/2012/wordml" xmlns:w16cex="http://schemas.microsoft.com/office/word/2018/wordml/cex" xmlns:w16cid="http://schemas.microsoft.com/office/word/2016/wordml/cid" xmlns:w16="http://schemas.microsoft.com/office/word/2018/wordml" xmlns:w16du="http://schemas.microsoft.com/office/word/2023/wordml/word16du" xmlns:w16sdtdh="http://schemas.microsoft.com/office/word/2020/wordml/sdtdatahash" xmlns:w16se="http://schemas.microsoft.com/office/word/2015/wordml/symex" xmlns:wpg="http://schemas.microsoft.com/office/word/2010/wordprocessingGroup" xmlns:wpi="http://schemas.microsoft.com/office/word/2010/wordprocessingInk" xmlns:wne="http://schemas.microsoft.com/office/word/2006/wordml" xmlns:wps="http://schemas.microsoft.com/office/word/2010/wordprocessingShape" mc:Ignorable="w14 w15 w16se w16cid w16 w16cex w16sdtdh w16du wp14">
+<w:document xmlns:wpc="http://schemas.microsoft.com/office/word/2010/wordprocessingCanvas" xmlns:cx="http://schemas.microsoft.com/office/drawing/2014/chartex" xmlns:cx1="http://schemas.microsoft.com/office/drawing/2015/9/8/chartex" xmlns:cx2="http://schemas.microsoft.com/office/drawing/2015/10/21/chartex" xmlns:cx3="http://schemas.microsoft.com/office/drawing/2016/5/9/chartex" xmlns:cx4="http://schemas.microsoft.com/office/drawing/2016/5/10/chartex" xmlns:cx5="http://schemas.microsoft.com/office/drawing/2016/5/11/chartex" xmlns:cx6="http://schemas.microsoft.com/office/drawing/2016/5/12/chartex" xmlns:cx7="http://schemas.microsoft.com/office/drawing/2016/5/13/chartex" xmlns:cx8="http://schemas.microsoft.com/office/drawing/2016/5/14/chartex" xmlns:mc="http://schemas.openxmlformats.org/markup-compatibility/2006" xmlns:aink="http://schemas.microsoft.com/office/drawing/2016/ink" xmlns:am3d="http://schemas.microsoft.com/office/drawing/2017/model3d" xmlns:o="urn:schemas-microsoft-com:office:office" xmlns:oel="http://schemas.microsoft.com/office/2019/extlst" xmlns:r="http://schemas.openxmlformats.org/officeDocument/2006/relationships" xmlns:m="http://schemas.openxmlformats.org/officeDocument/2006/math" xmlns:v="urn:schemas-microsoft-com:vml" xmlns:wp14="http://schemas.microsoft.com/office/word/2010/wordprocessingDrawing" xmlns:wp="http://schemas.openxmlformats.org/drawingml/2006/wordprocessingDrawing" xmlns:w10="urn:schemas-microsoft-com:office:word" xmlns:w="http://schemas.openxmlformats.org/wordprocessingml/2006/main" xmlns:w14="http://schemas.microsoft.com/office/word/2010/wordml" xmlns:w15="http://schemas.microsoft.com/office/word/2012/wordml" xmlns:w16cex="http://schemas.microsoft.com/office/word/2018/wordml/cex" xmlns:w16cid="http://schemas.microsoft.com/office/word/2016/wordml/cid" xmlns:w16="http://schemas.microsoft.com/office/word/2018/wordml" xmlns:w16du="http://schemas.microsoft.com/office/word/2023/wordml/word16du" xmlns:w16sdtdh="http://schemas.microsoft.com/office/word/2020/wordml/sdtdatahash" xmlns:w16sdtfl="http://schemas.microsoft.com/office/word/2024/wordml/sdtformatlock" xmlns:w16se="http://schemas.microsoft.com/office/word/2015/wordml/symex" xmlns:wpg="http://schemas.microsoft.com/office/word/2010/wordprocessingGroup" xmlns:wpi="http://schemas.microsoft.com/office/word/2010/wordprocessingInk" xmlns:wne="http://schemas.microsoft.com/office/word/2006/wordml" xmlns:wps="http://schemas.microsoft.com/office/word/2010/wordprocessingShape" mc:Ignorable="w14 w15 w16se w16cid w16 w16cex w16sdtdh w16sdtfl w16du wp14">
   <w:body>
     <w:p>
       <w:pPr>
@@ -167,26 +167,6 @@
     <w:bookmarkEnd w:id="2"/>
     <w:p>
       <w:pPr>
-        <w:jc w:val="center"/>
-        <w:rPr>
-          <w:rFonts w:cs="Times New Roman"/>
-          <w:bCs/>
-          <w:sz w:val="36"/>
-          <w:szCs w:val="36"/>
-        </w:rPr>
-      </w:pPr>
-      <w:r>
-        <w:rPr>
-          <w:rFonts w:cs="Times New Roman"/>
-          <w:bCs/>
-          <w:sz w:val="36"/>
-          <w:szCs w:val="36"/>
-        </w:rPr>
-        <w:t>Komandos Three Bananas</w:t>
-      </w:r>
-    </w:p>
-    <w:p>
-      <w:pPr>
         <w:spacing w:line="276" w:lineRule="auto"/>
         <w:jc w:val="center"/>
         <w:rPr>
@@ -357,10 +337,14 @@
     </w:p>
     <w:p>
       <w:pPr>
+        <w:ind w:left="502" w:firstLine="0"/>
         <w:jc w:val="center"/>
         <w:rPr>
+          <w:b/>
+          <w:bCs/>
           <w:sz w:val="28"/>
           <w:szCs w:val="28"/>
+          <w:lang w:val="en-GB"/>
         </w:rPr>
       </w:pPr>
       <w:r>
@@ -374,44 +358,74 @@
         <w:rPr>
           <w:sz w:val="28"/>
           <w:szCs w:val="28"/>
-        </w:rPr>
-        <w:t>P17</w:t>
-      </w:r>
+          <w:lang w:val="en-GB"/>
+        </w:rPr>
+        <w:t xml:space="preserve">T120B139 Aplinkos </w:t>
+      </w:r>
+      <w:proofErr w:type="spellStart"/>
       <w:r>
         <w:rPr>
           <w:sz w:val="28"/>
           <w:szCs w:val="28"/>
-        </w:rPr>
-        <w:t>5</w:t>
-      </w:r>
+          <w:lang w:val="en-GB"/>
+        </w:rPr>
+        <w:t>kompiuterizacija</w:t>
+      </w:r>
+      <w:proofErr w:type="spellEnd"/>
       <w:r>
         <w:rPr>
           <w:sz w:val="28"/>
           <w:szCs w:val="28"/>
-        </w:rPr>
-        <w:t>B</w:t>
-      </w:r>
+          <w:lang w:val="en-GB"/>
+        </w:rPr>
+        <w:t xml:space="preserve"> </w:t>
+      </w:r>
+      <w:proofErr w:type="spellStart"/>
       <w:r>
         <w:rPr>
           <w:sz w:val="28"/>
           <w:szCs w:val="28"/>
-        </w:rPr>
-        <w:t>314</w:t>
-      </w:r>
+          <w:lang w:val="en-GB"/>
+        </w:rPr>
+        <w:t>ir</w:t>
+      </w:r>
+      <w:proofErr w:type="spellEnd"/>
       <w:r>
         <w:rPr>
           <w:sz w:val="28"/>
           <w:szCs w:val="28"/>
+          <w:lang w:val="en-GB"/>
         </w:rPr>
         <w:t xml:space="preserve"> </w:t>
       </w:r>
+      <w:proofErr w:type="spellStart"/>
       <w:r>
         <w:rPr>
           <w:sz w:val="28"/>
           <w:szCs w:val="28"/>
-        </w:rPr>
-        <w:t>Programavimo inžinerija</w:t>
-      </w:r>
+          <w:lang w:val="en-GB"/>
+        </w:rPr>
+        <w:t>protingos</w:t>
+      </w:r>
+      <w:proofErr w:type="spellEnd"/>
+      <w:r>
+        <w:rPr>
+          <w:sz w:val="28"/>
+          <w:szCs w:val="28"/>
+          <w:lang w:val="en-GB"/>
+        </w:rPr>
+        <w:t xml:space="preserve"> </w:t>
+      </w:r>
+      <w:proofErr w:type="spellStart"/>
+      <w:r>
+        <w:rPr>
+          <w:sz w:val="28"/>
+          <w:szCs w:val="28"/>
+          <w:lang w:val="en-GB"/>
+        </w:rPr>
+        <w:t>sistemos</w:t>
+      </w:r>
+      <w:proofErr w:type="spellEnd"/>
     </w:p>
     <w:p>
       <w:pPr>
@@ -656,6 +670,19 @@
         <w:jc w:val="center"/>
         <w:rPr>
           <w:rFonts w:cs="Times New Roman"/>
+          <w:b/>
+          <w:sz w:val="36"/>
+          <w:szCs w:val="36"/>
+          <w:lang w:val="en-US"/>
+        </w:rPr>
+      </w:pPr>
+    </w:p>
+    <w:p>
+      <w:pPr>
+        <w:spacing w:line="276" w:lineRule="auto"/>
+        <w:jc w:val="center"/>
+        <w:rPr>
+          <w:rFonts w:cs="Times New Roman"/>
           <w:sz w:val="32"/>
           <w:szCs w:val="32"/>
         </w:rPr>
@@ -702,12 +729,12 @@
         <w:br w:type="page"/>
       </w:r>
     </w:p>
-    <w:bookmarkStart w:id="3" w:name="_Toc448125260" w:displacedByCustomXml="next"/>
-    <w:bookmarkStart w:id="4" w:name="_Toc447796967" w:displacedByCustomXml="next"/>
-    <w:bookmarkStart w:id="5" w:name="_Toc447886628" w:displacedByCustomXml="next"/>
-    <w:bookmarkStart w:id="6" w:name="_Toc448146568" w:displacedByCustomXml="next"/>
-    <w:bookmarkStart w:id="7" w:name="_Toc448146679" w:displacedByCustomXml="next"/>
-    <w:bookmarkStart w:id="8" w:name="_Toc448147240" w:displacedByCustomXml="next"/>
+    <w:bookmarkStart w:id="3" w:name="_Toc448147240" w:displacedByCustomXml="next"/>
+    <w:bookmarkStart w:id="4" w:name="_Toc448146679" w:displacedByCustomXml="next"/>
+    <w:bookmarkStart w:id="5" w:name="_Toc448146568" w:displacedByCustomXml="next"/>
+    <w:bookmarkStart w:id="6" w:name="_Toc447886628" w:displacedByCustomXml="next"/>
+    <w:bookmarkStart w:id="7" w:name="_Toc447796967" w:displacedByCustomXml="next"/>
+    <w:bookmarkStart w:id="8" w:name="_Toc448125260" w:displacedByCustomXml="next"/>
     <w:sdt>
       <w:sdtPr>
         <w:rPr>
@@ -781,7 +808,7 @@
             </w:rPr>
             <w:fldChar w:fldCharType="separate"/>
           </w:r>
-          <w:hyperlink w:anchor="_Toc184233685" w:history="1">
+          <w:hyperlink w:anchor="_Toc187757348" w:history="1">
             <w:r>
               <w:rPr>
                 <w:rStyle w:val="Hyperlink"/>
@@ -826,7 +853,7 @@
                 <w:noProof/>
                 <w:webHidden/>
               </w:rPr>
-              <w:instrText xml:space="preserve"> PAGEREF _Toc184233685 \h </w:instrText>
+              <w:instrText xml:space="preserve"> PAGEREF _Toc187757348 \h </w:instrText>
             </w:r>
             <w:r>
               <w:rPr>
@@ -872,7 +899,7 @@
               <w14:ligatures w14:val="standardContextual"/>
             </w:rPr>
           </w:pPr>
-          <w:hyperlink w:anchor="_Toc184233686" w:history="1">
+          <w:hyperlink w:anchor="_Toc187757349" w:history="1">
             <w:r>
               <w:rPr>
                 <w:rStyle w:val="Hyperlink"/>
@@ -917,7 +944,7 @@
                 <w:noProof/>
                 <w:webHidden/>
               </w:rPr>
-              <w:instrText xml:space="preserve"> PAGEREF _Toc184233686 \h </w:instrText>
+              <w:instrText xml:space="preserve"> PAGEREF _Toc187757349 \h </w:instrText>
             </w:r>
             <w:r>
               <w:rPr>
@@ -963,7 +990,7 @@
               <w14:ligatures w14:val="standardContextual"/>
             </w:rPr>
           </w:pPr>
-          <w:hyperlink w:anchor="_Toc184233687" w:history="1">
+          <w:hyperlink w:anchor="_Toc187757350" w:history="1">
             <w:r>
               <w:rPr>
                 <w:rStyle w:val="Hyperlink"/>
@@ -1008,7 +1035,7 @@
                 <w:noProof/>
                 <w:webHidden/>
               </w:rPr>
-              <w:instrText xml:space="preserve"> PAGEREF _Toc184233687 \h </w:instrText>
+              <w:instrText xml:space="preserve"> PAGEREF _Toc187757350 \h </w:instrText>
             </w:r>
             <w:r>
               <w:rPr>
@@ -1054,7 +1081,7 @@
               <w14:ligatures w14:val="standardContextual"/>
             </w:rPr>
           </w:pPr>
-          <w:hyperlink w:anchor="_Toc184233688" w:history="1">
+          <w:hyperlink w:anchor="_Toc187757351" w:history="1">
             <w:r>
               <w:rPr>
                 <w:rStyle w:val="Hyperlink"/>
@@ -1099,7 +1126,7 @@
                 <w:noProof/>
                 <w:webHidden/>
               </w:rPr>
-              <w:instrText xml:space="preserve"> PAGEREF _Toc184233688 \h </w:instrText>
+              <w:instrText xml:space="preserve"> PAGEREF _Toc187757351 \h </w:instrText>
             </w:r>
             <w:r>
               <w:rPr>
@@ -1145,7 +1172,7 @@
               <w14:ligatures w14:val="standardContextual"/>
             </w:rPr>
           </w:pPr>
-          <w:hyperlink w:anchor="_Toc184233689" w:history="1">
+          <w:hyperlink w:anchor="_Toc187757352" w:history="1">
             <w:r>
               <w:rPr>
                 <w:rStyle w:val="Hyperlink"/>
@@ -1190,7 +1217,7 @@
                 <w:noProof/>
                 <w:webHidden/>
               </w:rPr>
-              <w:instrText xml:space="preserve"> PAGEREF _Toc184233689 \h </w:instrText>
+              <w:instrText xml:space="preserve"> PAGEREF _Toc187757352 \h </w:instrText>
             </w:r>
             <w:r>
               <w:rPr>
@@ -1236,7 +1263,7 @@
               <w14:ligatures w14:val="standardContextual"/>
             </w:rPr>
           </w:pPr>
-          <w:hyperlink w:anchor="_Toc184233690" w:history="1">
+          <w:hyperlink w:anchor="_Toc187757353" w:history="1">
             <w:r>
               <w:rPr>
                 <w:rStyle w:val="Hyperlink"/>
@@ -1260,7 +1287,7 @@
                 <w:rStyle w:val="Hyperlink"/>
                 <w:noProof/>
               </w:rPr>
-              <w:t>Iššūkiai ir idėjos ateičiai</w:t>
+              <w:t>Projekto schema</w:t>
             </w:r>
             <w:r>
               <w:rPr>
@@ -1281,95 +1308,7 @@
                 <w:noProof/>
                 <w:webHidden/>
               </w:rPr>
-              <w:instrText xml:space="preserve"> PAGEREF _Toc184233690 \h </w:instrText>
-            </w:r>
-            <w:r>
-              <w:rPr>
-                <w:noProof/>
-                <w:webHidden/>
-              </w:rPr>
-            </w:r>
-            <w:r>
-              <w:rPr>
-                <w:noProof/>
-                <w:webHidden/>
-              </w:rPr>
-              <w:fldChar w:fldCharType="separate"/>
-            </w:r>
-            <w:r>
-              <w:rPr>
-                <w:noProof/>
-                <w:webHidden/>
-              </w:rPr>
-              <w:t>4</w:t>
-            </w:r>
-            <w:r>
-              <w:rPr>
-                <w:noProof/>
-                <w:webHidden/>
-              </w:rPr>
-              <w:fldChar w:fldCharType="end"/>
-            </w:r>
-          </w:hyperlink>
-        </w:p>
-        <w:p>
-          <w:pPr>
-            <w:pStyle w:val="TOC1"/>
-            <w:rPr>
-              <w:rFonts w:asciiTheme="minorHAnsi" w:eastAsiaTheme="minorEastAsia" w:hAnsiTheme="minorHAnsi"/>
-              <w:noProof/>
-              <w:kern w:val="2"/>
-              <w:szCs w:val="24"/>
-              <w:lang w:val="en-GB" w:eastAsia="en-GB"/>
-              <w14:ligatures w14:val="standardContextual"/>
-            </w:rPr>
-          </w:pPr>
-          <w:hyperlink w:anchor="_Toc184233691" w:history="1">
-            <w:r>
-              <w:rPr>
-                <w:rStyle w:val="Hyperlink"/>
-                <w:noProof/>
-              </w:rPr>
-              <w:t>2.</w:t>
-            </w:r>
-            <w:r>
-              <w:rPr>
-                <w:rFonts w:asciiTheme="minorHAnsi" w:eastAsiaTheme="minorEastAsia" w:hAnsiTheme="minorHAnsi"/>
-                <w:noProof/>
-                <w:kern w:val="2"/>
-                <w:szCs w:val="24"/>
-                <w:lang w:val="en-GB" w:eastAsia="en-GB"/>
-                <w14:ligatures w14:val="standardContextual"/>
-              </w:rPr>
-              <w:tab/>
-            </w:r>
-            <w:r>
-              <w:rPr>
-                <w:rStyle w:val="Hyperlink"/>
-                <w:noProof/>
-              </w:rPr>
-              <w:t>Kaip naudotis projektu?</w:t>
-            </w:r>
-            <w:r>
-              <w:rPr>
-                <w:noProof/>
-                <w:webHidden/>
-              </w:rPr>
-              <w:tab/>
-            </w:r>
-            <w:r>
-              <w:rPr>
-                <w:noProof/>
-                <w:webHidden/>
-              </w:rPr>
-              <w:fldChar w:fldCharType="begin"/>
-            </w:r>
-            <w:r>
-              <w:rPr>
-                <w:noProof/>
-                <w:webHidden/>
-              </w:rPr>
-              <w:instrText xml:space="preserve"> PAGEREF _Toc184233691 \h </w:instrText>
+              <w:instrText xml:space="preserve"> PAGEREF _Toc187757353 \h </w:instrText>
             </w:r>
             <w:r>
               <w:rPr>
@@ -1415,13 +1354,13 @@
               <w14:ligatures w14:val="standardContextual"/>
             </w:rPr>
           </w:pPr>
-          <w:hyperlink w:anchor="_Toc184233692" w:history="1">
+          <w:hyperlink w:anchor="_Toc187757354" w:history="1">
             <w:r>
               <w:rPr>
                 <w:rStyle w:val="Hyperlink"/>
                 <w:noProof/>
               </w:rPr>
-              <w:t>2.1.</w:t>
+              <w:t>1.6.</w:t>
             </w:r>
             <w:r>
               <w:rPr>
@@ -1439,7 +1378,7 @@
                 <w:rStyle w:val="Hyperlink"/>
                 <w:noProof/>
               </w:rPr>
-              <w:t>Vartotojo vadovas</w:t>
+              <w:t>Iššūkiai ir idėjos ateičiai</w:t>
             </w:r>
             <w:r>
               <w:rPr>
@@ -1460,7 +1399,7 @@
                 <w:noProof/>
                 <w:webHidden/>
               </w:rPr>
-              <w:instrText xml:space="preserve"> PAGEREF _Toc184233692 \h </w:instrText>
+              <w:instrText xml:space="preserve"> PAGEREF _Toc187757354 \h </w:instrText>
             </w:r>
             <w:r>
               <w:rPr>
@@ -1503,12 +1442,118 @@
               <w14:ligatures w14:val="standardContextual"/>
             </w:rPr>
           </w:pPr>
-          <w:hyperlink w:anchor="_Toc184233693" w:history="1">
+          <w:hyperlink w:anchor="_Toc187757355" w:history="1">
             <w:r>
               <w:rPr>
                 <w:rStyle w:val="Hyperlink"/>
                 <w:noProof/>
               </w:rPr>
+              <w:t>2.</w:t>
+            </w:r>
+            <w:r>
+              <w:rPr>
+                <w:rFonts w:asciiTheme="minorHAnsi" w:eastAsiaTheme="minorEastAsia" w:hAnsiTheme="minorHAnsi"/>
+                <w:noProof/>
+                <w:kern w:val="2"/>
+                <w:szCs w:val="24"/>
+                <w:lang w:val="en-GB" w:eastAsia="en-GB"/>
+                <w14:ligatures w14:val="standardContextual"/>
+              </w:rPr>
+              <w:tab/>
+            </w:r>
+            <w:r>
+              <w:rPr>
+                <w:rStyle w:val="Hyperlink"/>
+                <w:noProof/>
+              </w:rPr>
+              <w:t>Kaip naudotis projektu?</w:t>
+            </w:r>
+            <w:r>
+              <w:rPr>
+                <w:noProof/>
+                <w:webHidden/>
+              </w:rPr>
+              <w:tab/>
+            </w:r>
+            <w:r>
+              <w:rPr>
+                <w:noProof/>
+                <w:webHidden/>
+              </w:rPr>
+              <w:fldChar w:fldCharType="begin"/>
+            </w:r>
+            <w:r>
+              <w:rPr>
+                <w:noProof/>
+                <w:webHidden/>
+              </w:rPr>
+              <w:instrText xml:space="preserve"> PAGEREF _Toc187757355 \h </w:instrText>
+            </w:r>
+            <w:r>
+              <w:rPr>
+                <w:noProof/>
+                <w:webHidden/>
+              </w:rPr>
+            </w:r>
+            <w:r>
+              <w:rPr>
+                <w:noProof/>
+                <w:webHidden/>
+              </w:rPr>
+              <w:fldChar w:fldCharType="separate"/>
+            </w:r>
+            <w:r>
+              <w:rPr>
+                <w:noProof/>
+                <w:webHidden/>
+              </w:rPr>
+              <w:t>4</w:t>
+            </w:r>
+            <w:r>
+              <w:rPr>
+                <w:noProof/>
+                <w:webHidden/>
+              </w:rPr>
+              <w:fldChar w:fldCharType="end"/>
+            </w:r>
+          </w:hyperlink>
+        </w:p>
+        <w:p>
+          <w:pPr>
+            <w:pStyle w:val="TOC1"/>
+            <w:rPr>
+              <w:rFonts w:asciiTheme="minorHAnsi" w:eastAsiaTheme="minorEastAsia" w:hAnsiTheme="minorHAnsi"/>
+              <w:noProof/>
+              <w:kern w:val="2"/>
+              <w:szCs w:val="24"/>
+              <w:lang w:val="en-GB" w:eastAsia="en-GB"/>
+              <w14:ligatures w14:val="standardContextual"/>
+            </w:rPr>
+          </w:pPr>
+          <w:hyperlink w:anchor="_Toc187757356" w:history="1">
+            <w:r>
+              <w:rPr>
+                <w:rStyle w:val="Hyperlink"/>
+                <w:noProof/>
+              </w:rPr>
+              <w:t>3.</w:t>
+            </w:r>
+            <w:r>
+              <w:rPr>
+                <w:rFonts w:asciiTheme="minorHAnsi" w:eastAsiaTheme="minorEastAsia" w:hAnsiTheme="minorHAnsi"/>
+                <w:noProof/>
+                <w:kern w:val="2"/>
+                <w:szCs w:val="24"/>
+                <w:lang w:val="en-GB" w:eastAsia="en-GB"/>
+                <w14:ligatures w14:val="standardContextual"/>
+              </w:rPr>
+              <w:tab/>
+            </w:r>
+            <w:r>
+              <w:rPr>
+                <w:rStyle w:val="Hyperlink"/>
+                <w:noProof/>
+              </w:rPr>
               <w:t>GitHub</w:t>
             </w:r>
             <w:r>
@@ -1530,7 +1575,7 @@
                 <w:noProof/>
                 <w:webHidden/>
               </w:rPr>
-              <w:instrText xml:space="preserve"> PAGEREF _Toc184233693 \h </w:instrText>
+              <w:instrText xml:space="preserve"> PAGEREF _Toc187757356 \h </w:instrText>
             </w:r>
             <w:r>
               <w:rPr>
@@ -1550,7 +1595,77 @@
                 <w:noProof/>
                 <w:webHidden/>
               </w:rPr>
-              <w:t>5</w:t>
+              <w:t>6</w:t>
+            </w:r>
+            <w:r>
+              <w:rPr>
+                <w:noProof/>
+                <w:webHidden/>
+              </w:rPr>
+              <w:fldChar w:fldCharType="end"/>
+            </w:r>
+          </w:hyperlink>
+        </w:p>
+        <w:p>
+          <w:pPr>
+            <w:pStyle w:val="TOC1"/>
+            <w:rPr>
+              <w:rFonts w:asciiTheme="minorHAnsi" w:eastAsiaTheme="minorEastAsia" w:hAnsiTheme="minorHAnsi"/>
+              <w:noProof/>
+              <w:kern w:val="2"/>
+              <w:szCs w:val="24"/>
+              <w:lang w:val="en-GB" w:eastAsia="en-GB"/>
+              <w14:ligatures w14:val="standardContextual"/>
+            </w:rPr>
+          </w:pPr>
+          <w:hyperlink w:anchor="_Toc187757357" w:history="1">
+            <w:r>
+              <w:rPr>
+                <w:rStyle w:val="Hyperlink"/>
+                <w:noProof/>
+              </w:rPr>
+              <w:t>Išvados</w:t>
+            </w:r>
+            <w:r>
+              <w:rPr>
+                <w:noProof/>
+                <w:webHidden/>
+              </w:rPr>
+              <w:tab/>
+            </w:r>
+            <w:r>
+              <w:rPr>
+                <w:noProof/>
+                <w:webHidden/>
+              </w:rPr>
+              <w:fldChar w:fldCharType="begin"/>
+            </w:r>
+            <w:r>
+              <w:rPr>
+                <w:noProof/>
+                <w:webHidden/>
+              </w:rPr>
+              <w:instrText xml:space="preserve"> PAGEREF _Toc187757357 \h </w:instrText>
+            </w:r>
+            <w:r>
+              <w:rPr>
+                <w:noProof/>
+                <w:webHidden/>
+              </w:rPr>
+            </w:r>
+            <w:r>
+              <w:rPr>
+                <w:noProof/>
+                <w:webHidden/>
+              </w:rPr>
+              <w:fldChar w:fldCharType="separate"/>
+            </w:r>
+            <w:r>
+              <w:rPr>
+                <w:noProof/>
+                <w:webHidden/>
+              </w:rPr>
+              <w:t>6</w:t>
             </w:r>
             <w:r>
               <w:rPr>
@@ -1583,7 +1698,7 @@
         <w:br w:type="page"/>
       </w:r>
       <w:bookmarkStart w:id="9" w:name="_Toc167010376"/>
-      <w:bookmarkStart w:id="10" w:name="_Toc184233685"/>
+      <w:bookmarkStart w:id="10" w:name="_Toc187757348"/>
       <w:r>
         <w:lastRenderedPageBreak/>
         <w:t>Projekto aprašymas</w:t>
@@ -1599,7 +1714,7 @@
         <w:t xml:space="preserve"> </w:t>
       </w:r>
       <w:bookmarkStart w:id="11" w:name="_Toc167010377"/>
-      <w:bookmarkStart w:id="12" w:name="_Toc184233686"/>
+      <w:bookmarkStart w:id="12" w:name="_Toc187757349"/>
       <w:r>
         <w:t>P</w:t>
       </w:r>
@@ -1655,7 +1770,7 @@
         <w:t xml:space="preserve"> </w:t>
       </w:r>
       <w:bookmarkStart w:id="13" w:name="_Toc167010378"/>
-      <w:bookmarkStart w:id="14" w:name="_Toc184233687"/>
+      <w:bookmarkStart w:id="14" w:name="_Toc187757350"/>
       <w:r>
         <w:t>Projekto</w:t>
       </w:r>
@@ -1680,7 +1795,7 @@
         <w:pStyle w:val="Heading2"/>
       </w:pPr>
       <w:bookmarkStart w:id="15" w:name="_Toc167010379"/>
-      <w:bookmarkStart w:id="16" w:name="_Toc184233688"/>
+      <w:bookmarkStart w:id="16" w:name="_Toc187757351"/>
       <w:r>
         <w:t xml:space="preserve">Naudoti </w:t>
       </w:r>
@@ -1711,7 +1826,7 @@
       <w:pPr>
         <w:pStyle w:val="Heading2"/>
       </w:pPr>
-      <w:bookmarkStart w:id="17" w:name="_Toc184233689"/>
+      <w:bookmarkStart w:id="17" w:name="_Toc187757352"/>
       <w:r>
         <w:lastRenderedPageBreak/>
         <w:t>Kūrimo procesas</w:t>
@@ -1775,11 +1890,158 @@
       <w:pPr>
         <w:pStyle w:val="Heading2"/>
       </w:pPr>
+      <w:bookmarkStart w:id="18" w:name="_Toc187757353"/>
+      <w:r>
+        <w:t>Projekto schema</w:t>
+      </w:r>
+      <w:bookmarkEnd w:id="18"/>
+    </w:p>
+    <w:p>
+      <w:r>
+        <w:t>Žemiau pateikiama realizuoto projekto schema:</w:t>
+      </w:r>
+    </w:p>
+    <w:p>
+      <w:pPr>
+        <w:keepNext/>
+      </w:pPr>
+      <w:r>
+        <w:rPr>
+          <w:noProof/>
+        </w:rPr>
+        <w:drawing>
+          <wp:inline distT="0" distB="0" distL="0" distR="0" wp14:anchorId="783F4FB0" wp14:editId="30E65A3E">
+            <wp:extent cx="5939790" cy="2790825"/>
+            <wp:effectExtent l="19050" t="19050" r="22860" b="28575"/>
+            <wp:docPr id="246005994" name="Picture 1" descr="A diagram of a network&#10;&#10;Description automatically generated"/>
+            <wp:cNvGraphicFramePr>
+              <a:graphicFrameLocks xmlns:a="http://schemas.openxmlformats.org/drawingml/2006/main" noChangeAspect="1"/>
+            </wp:cNvGraphicFramePr>
+            <a:graphic xmlns:a="http://schemas.openxmlformats.org/drawingml/2006/main">
+              <a:graphicData uri="http://schemas.openxmlformats.org/drawingml/2006/picture">
+                <pic:pic xmlns:pic="http://schemas.openxmlformats.org/drawingml/2006/picture">
+                  <pic:nvPicPr>
+                    <pic:cNvPr id="246005994" name="Picture 1" descr="A diagram of a network&#10;&#10;Description automatically generated"/>
+                    <pic:cNvPicPr/>
+                  </pic:nvPicPr>
+                  <pic:blipFill>
+                    <a:blip r:embed="rId9"/>
+                    <a:stretch>
+                      <a:fillRect/>
+                    </a:stretch>
+                  </pic:blipFill>
+                  <pic:spPr>
+                    <a:xfrm>
+                      <a:off x="0" y="0"/>
+                      <a:ext cx="5939790" cy="2790825"/>
+                    </a:xfrm>
+                    <a:prstGeom prst="rect">
+                      <a:avLst/>
+                    </a:prstGeom>
+                    <a:ln>
+                      <a:solidFill>
+                        <a:schemeClr val="tx1"/>
+                      </a:solidFill>
+                    </a:ln>
+                  </pic:spPr>
+                </pic:pic>
+              </a:graphicData>
+            </a:graphic>
+          </wp:inline>
+        </w:drawing>
+      </w:r>
+    </w:p>
+    <w:p>
+      <w:pPr>
+        <w:pStyle w:val="Caption"/>
+        <w:jc w:val="center"/>
+        <w:rPr>
+          <w:b/>
+          <w:bCs/>
+          <w:i w:val="0"/>
+          <w:iCs w:val="0"/>
+          <w:color w:val="000000" w:themeColor="text1"/>
+        </w:rPr>
+      </w:pPr>
+      <w:r>
+        <w:rPr>
+          <w:b/>
+          <w:bCs/>
+          <w:i w:val="0"/>
+          <w:iCs w:val="0"/>
+          <w:color w:val="000000" w:themeColor="text1"/>
+        </w:rPr>
+        <w:fldChar w:fldCharType="begin"/>
+      </w:r>
+      <w:r>
+        <w:rPr>
+          <w:b/>
+          <w:bCs/>
+          <w:i w:val="0"/>
+          <w:iCs w:val="0"/>
+          <w:color w:val="000000" w:themeColor="text1"/>
+        </w:rPr>
+        <w:instrText xml:space="preserve"> SEQ pav. \* ARABIC </w:instrText>
+      </w:r>
+      <w:r>
+        <w:rPr>
+          <w:b/>
+          <w:bCs/>
+          <w:i w:val="0"/>
+          <w:iCs w:val="0"/>
+          <w:color w:val="000000" w:themeColor="text1"/>
+        </w:rPr>
+        <w:fldChar w:fldCharType="separate"/>
+      </w:r>
+      <w:r>
+        <w:rPr>
+          <w:b/>
+          <w:bCs/>
+          <w:i w:val="0"/>
+          <w:iCs w:val="0"/>
+          <w:noProof/>
+          <w:color w:val="000000" w:themeColor="text1"/>
+        </w:rPr>
+        <w:t>1</w:t>
+      </w:r>
+      <w:r>
+        <w:rPr>
+          <w:b/>
+          <w:bCs/>
+          <w:i w:val="0"/>
+          <w:iCs w:val="0"/>
+          <w:color w:val="000000" w:themeColor="text1"/>
+        </w:rPr>
+        <w:fldChar w:fldCharType="end"/>
+      </w:r>
+      <w:r>
+        <w:rPr>
+          <w:b/>
+          <w:bCs/>
+          <w:i w:val="0"/>
+          <w:iCs w:val="0"/>
+          <w:color w:val="000000" w:themeColor="text1"/>
+        </w:rPr>
+        <w:t xml:space="preserve"> pav. </w:t>
+      </w:r>
+      <w:r>
+        <w:rPr>
+          <w:i w:val="0"/>
+          <w:iCs w:val="0"/>
+          <w:color w:val="000000" w:themeColor="text1"/>
+        </w:rPr>
+        <w:t>Projekto schema</w:t>
+      </w:r>
+    </w:p>
+    <w:p>
+      <w:pPr>
+        <w:pStyle w:val="Heading2"/>
+      </w:pPr>
       <w:r>
         <w:t xml:space="preserve"> </w:t>
       </w:r>
-      <w:bookmarkStart w:id="18" w:name="_Toc167010380"/>
-      <w:bookmarkStart w:id="19" w:name="_Toc184233690"/>
+      <w:bookmarkStart w:id="19" w:name="_Toc167010380"/>
+      <w:bookmarkStart w:id="20" w:name="_Toc187757354"/>
       <w:r>
         <w:t>I</w:t>
       </w:r>
@@ -1789,8 +2051,8 @@
       <w:r>
         <w:t xml:space="preserve"> ir idėjos ateičiai</w:t>
       </w:r>
-      <w:bookmarkEnd w:id="18"/>
       <w:bookmarkEnd w:id="19"/>
+      <w:bookmarkEnd w:id="20"/>
     </w:p>
     <w:p>
       <w:r>
@@ -1830,7 +2092,22 @@
         </w:numPr>
       </w:pPr>
       <w:r>
-        <w:t>Papildyti grafinę sąsają naujais komponentais/technologiniais sprendimais.</w:t>
+        <w:t>Papildyti grafinę sąsają naujais komponentais/technologiniais sprendimais</w:t>
+      </w:r>
+      <w:r>
+        <w:t>;</w:t>
+      </w:r>
+    </w:p>
+    <w:p>
+      <w:pPr>
+        <w:pStyle w:val="ListParagraph"/>
+        <w:numPr>
+          <w:ilvl w:val="0"/>
+          <w:numId w:val="25"/>
+        </w:numPr>
+      </w:pPr>
+      <w:r>
+        <w:t>Užbaigti projekto idėją sutvarkant Processing4.3 mygtukų funkcionalumą, kad spaudant mygtukas grafinėje sąsajoje, jų paspaudimai atsivaizduotų Pimatic aplinkoje.</w:t>
       </w:r>
     </w:p>
     <w:p/>
@@ -1838,25 +2115,13 @@
       <w:pPr>
         <w:pStyle w:val="Heading1"/>
       </w:pPr>
-      <w:bookmarkStart w:id="20" w:name="_Toc167010381"/>
-      <w:bookmarkStart w:id="21" w:name="_Toc184233691"/>
+      <w:bookmarkStart w:id="21" w:name="_Toc167010381"/>
+      <w:bookmarkStart w:id="22" w:name="_Toc187757355"/>
       <w:r>
         <w:t>Kaip naudotis projektu?</w:t>
       </w:r>
-      <w:bookmarkEnd w:id="20"/>
       <w:bookmarkEnd w:id="21"/>
-    </w:p>
-    <w:p>
-      <w:pPr>
-        <w:pStyle w:val="Heading2"/>
-      </w:pPr>
-      <w:bookmarkStart w:id="22" w:name="_Toc167010383"/>
-      <w:bookmarkStart w:id="23" w:name="_Toc184233692"/>
-      <w:r>
-        <w:t>Vartotojo vadovas</w:t>
-      </w:r>
       <w:bookmarkEnd w:id="22"/>
-      <w:bookmarkEnd w:id="23"/>
     </w:p>
     <w:p>
       <w:pPr>
@@ -1911,6 +2176,7 @@
         <w:rPr>
           <w:rStyle w:val="HTMLCode"/>
         </w:rPr>
+        <w:lastRenderedPageBreak/>
         <w:t>sudo</w:t>
       </w:r>
       <w:proofErr w:type="spellEnd"/>
@@ -2003,10 +2269,7 @@
         <w:t xml:space="preserve"> savo ser2net.conf ir ser2net.yaml failus aplanke /etc</w:t>
       </w:r>
       <w:r>
-        <w:t xml:space="preserve"> </w:t>
-      </w:r>
-      <w:r>
-        <w:t xml:space="preserve">(arba tiesiog atsisiųskite juos iš </w:t>
+        <w:t xml:space="preserve"> (arba tiesiog atsisiųskite juos iš </w:t>
       </w:r>
       <w:r>
         <w:t>github</w:t>
@@ -2262,6 +2525,255 @@
     </w:p>
     <w:p>
       <w:pPr>
+        <w:pStyle w:val="HTMLPreformatted"/>
+        <w:rPr>
+          <w:rStyle w:val="HTMLCode"/>
+        </w:rPr>
+      </w:pPr>
+    </w:p>
+    <w:p>
+      <w:pPr>
+        <w:pStyle w:val="HTMLPreformatted"/>
+        <w:numPr>
+          <w:ilvl w:val="0"/>
+          <w:numId w:val="31"/>
+        </w:numPr>
+        <w:rPr>
+          <w:rStyle w:val="HTMLCode"/>
+        </w:rPr>
+      </w:pPr>
+      <w:proofErr w:type="spellStart"/>
+      <w:r>
+        <w:rPr>
+          <w:rStyle w:val="HTMLCode"/>
+          <w:rFonts w:ascii="Times New Roman" w:hAnsi="Times New Roman" w:cs="Times New Roman"/>
+          <w:sz w:val="24"/>
+          <w:szCs w:val="24"/>
+        </w:rPr>
+        <w:t>Paleidus</w:t>
+      </w:r>
+      <w:proofErr w:type="spellEnd"/>
+      <w:r>
+        <w:rPr>
+          <w:rStyle w:val="HTMLCode"/>
+          <w:rFonts w:ascii="Times New Roman" w:hAnsi="Times New Roman" w:cs="Times New Roman"/>
+          <w:sz w:val="24"/>
+          <w:szCs w:val="24"/>
+        </w:rPr>
+        <w:t xml:space="preserve"> </w:t>
+      </w:r>
+      <w:proofErr w:type="spellStart"/>
+      <w:r>
+        <w:rPr>
+          <w:rStyle w:val="HTMLCode"/>
+          <w:rFonts w:ascii="Times New Roman" w:hAnsi="Times New Roman" w:cs="Times New Roman"/>
+          <w:sz w:val="24"/>
+          <w:szCs w:val="24"/>
+        </w:rPr>
+        <w:t>komandą</w:t>
+      </w:r>
+      <w:proofErr w:type="spellEnd"/>
+      <w:r>
+        <w:rPr>
+          <w:rStyle w:val="HTMLCode"/>
+          <w:rFonts w:ascii="Times New Roman" w:hAnsi="Times New Roman" w:cs="Times New Roman"/>
+          <w:sz w:val="24"/>
+          <w:szCs w:val="24"/>
+        </w:rPr>
+        <w:t xml:space="preserve"> “</w:t>
+      </w:r>
+      <w:proofErr w:type="spellStart"/>
+      <w:r>
+        <w:rPr>
+          <w:rStyle w:val="HTMLCode"/>
+          <w:rFonts w:ascii="Times New Roman" w:hAnsi="Times New Roman" w:cs="Times New Roman"/>
+          <w:sz w:val="24"/>
+          <w:szCs w:val="24"/>
+        </w:rPr>
+        <w:t>sudo</w:t>
+      </w:r>
+      <w:proofErr w:type="spellEnd"/>
+      <w:r>
+        <w:rPr>
+          <w:rStyle w:val="HTMLCode"/>
+          <w:rFonts w:ascii="Times New Roman" w:hAnsi="Times New Roman" w:cs="Times New Roman"/>
+          <w:sz w:val="24"/>
+          <w:szCs w:val="24"/>
+        </w:rPr>
+        <w:t xml:space="preserve"> </w:t>
+      </w:r>
+      <w:proofErr w:type="spellStart"/>
+      <w:r>
+        <w:rPr>
+          <w:rStyle w:val="HTMLCode"/>
+          <w:rFonts w:ascii="Times New Roman" w:hAnsi="Times New Roman" w:cs="Times New Roman"/>
+          <w:sz w:val="24"/>
+          <w:szCs w:val="24"/>
+        </w:rPr>
+        <w:t>systemctl</w:t>
+      </w:r>
+      <w:proofErr w:type="spellEnd"/>
+      <w:r>
+        <w:rPr>
+          <w:rStyle w:val="HTMLCode"/>
+          <w:rFonts w:ascii="Times New Roman" w:hAnsi="Times New Roman" w:cs="Times New Roman"/>
+          <w:sz w:val="24"/>
+          <w:szCs w:val="24"/>
+        </w:rPr>
+        <w:t xml:space="preserve"> status ser2net</w:t>
+      </w:r>
+      <w:r>
+        <w:rPr>
+          <w:rStyle w:val="HTMLCode"/>
+          <w:rFonts w:ascii="Times New Roman" w:hAnsi="Times New Roman" w:cs="Times New Roman"/>
+          <w:sz w:val="24"/>
+          <w:szCs w:val="24"/>
+        </w:rPr>
+        <w:t xml:space="preserve">” </w:t>
+      </w:r>
+      <w:proofErr w:type="spellStart"/>
+      <w:r>
+        <w:rPr>
+          <w:rStyle w:val="HTMLCode"/>
+          <w:rFonts w:ascii="Times New Roman" w:hAnsi="Times New Roman" w:cs="Times New Roman"/>
+          <w:sz w:val="24"/>
+          <w:szCs w:val="24"/>
+        </w:rPr>
+        <w:t>turėtųsi</w:t>
+      </w:r>
+      <w:proofErr w:type="spellEnd"/>
+      <w:r>
+        <w:rPr>
+          <w:rStyle w:val="HTMLCode"/>
+          <w:rFonts w:ascii="Times New Roman" w:hAnsi="Times New Roman" w:cs="Times New Roman"/>
+          <w:sz w:val="24"/>
+          <w:szCs w:val="24"/>
+        </w:rPr>
+        <w:t xml:space="preserve"> </w:t>
+      </w:r>
+      <w:proofErr w:type="spellStart"/>
+      <w:r>
+        <w:rPr>
+          <w:rStyle w:val="HTMLCode"/>
+          <w:rFonts w:ascii="Times New Roman" w:hAnsi="Times New Roman" w:cs="Times New Roman"/>
+          <w:sz w:val="24"/>
+          <w:szCs w:val="24"/>
+        </w:rPr>
+        <w:t>matytis</w:t>
+      </w:r>
+      <w:proofErr w:type="spellEnd"/>
+      <w:r>
+        <w:rPr>
+          <w:rStyle w:val="HTMLCode"/>
+          <w:rFonts w:ascii="Times New Roman" w:hAnsi="Times New Roman" w:cs="Times New Roman"/>
+          <w:sz w:val="24"/>
+          <w:szCs w:val="24"/>
+        </w:rPr>
+        <w:t xml:space="preserve"> </w:t>
+      </w:r>
+      <w:proofErr w:type="spellStart"/>
+      <w:r>
+        <w:rPr>
+          <w:rStyle w:val="HTMLCode"/>
+          <w:rFonts w:ascii="Times New Roman" w:hAnsi="Times New Roman" w:cs="Times New Roman"/>
+          <w:sz w:val="24"/>
+          <w:szCs w:val="24"/>
+        </w:rPr>
+        <w:t>kažkas</w:t>
+      </w:r>
+      <w:proofErr w:type="spellEnd"/>
+      <w:r>
+        <w:rPr>
+          <w:rStyle w:val="HTMLCode"/>
+          <w:rFonts w:ascii="Times New Roman" w:hAnsi="Times New Roman" w:cs="Times New Roman"/>
+          <w:sz w:val="24"/>
+          <w:szCs w:val="24"/>
+        </w:rPr>
+        <w:t xml:space="preserve"> </w:t>
+      </w:r>
+      <w:proofErr w:type="spellStart"/>
+      <w:r>
+        <w:rPr>
+          <w:rStyle w:val="HTMLCode"/>
+          <w:rFonts w:ascii="Times New Roman" w:hAnsi="Times New Roman" w:cs="Times New Roman"/>
+          <w:sz w:val="24"/>
+          <w:szCs w:val="24"/>
+        </w:rPr>
+        <w:t>panašaus</w:t>
+      </w:r>
+      <w:proofErr w:type="spellEnd"/>
+      <w:r>
+        <w:rPr>
+          <w:rStyle w:val="HTMLCode"/>
+          <w:rFonts w:ascii="Times New Roman" w:hAnsi="Times New Roman" w:cs="Times New Roman"/>
+          <w:sz w:val="24"/>
+          <w:szCs w:val="24"/>
+        </w:rPr>
+        <w:t xml:space="preserve"> į tai:</w:t>
+      </w:r>
+    </w:p>
+    <w:p>
+      <w:pPr>
+        <w:pStyle w:val="HTMLPreformatted"/>
+        <w:rPr>
+          <w:rStyle w:val="HTMLCode"/>
+          <w:rFonts w:ascii="Times New Roman" w:hAnsi="Times New Roman" w:cs="Times New Roman"/>
+          <w:sz w:val="24"/>
+          <w:szCs w:val="24"/>
+        </w:rPr>
+      </w:pPr>
+    </w:p>
+    <w:p>
+      <w:pPr>
+        <w:pStyle w:val="HTMLPreformatted"/>
+        <w:rPr>
+          <w:rStyle w:val="HTMLCode"/>
+        </w:rPr>
+      </w:pPr>
+      <w:r>
+        <w:rPr>
+          <w:rStyle w:val="HTMLCode"/>
+          <w:noProof/>
+        </w:rPr>
+        <w:drawing>
+          <wp:inline distT="0" distB="0" distL="0" distR="0" wp14:anchorId="54E3FD83" wp14:editId="5C961ECE">
+            <wp:extent cx="5939790" cy="2004060"/>
+            <wp:effectExtent l="0" t="0" r="3810" b="0"/>
+            <wp:docPr id="1970210037" name="Picture 1" descr="A computer screen with white text&#10;&#10;Description automatically generated"/>
+            <wp:cNvGraphicFramePr>
+              <a:graphicFrameLocks xmlns:a="http://schemas.openxmlformats.org/drawingml/2006/main" noChangeAspect="1"/>
+            </wp:cNvGraphicFramePr>
+            <a:graphic xmlns:a="http://schemas.openxmlformats.org/drawingml/2006/main">
+              <a:graphicData uri="http://schemas.openxmlformats.org/drawingml/2006/picture">
+                <pic:pic xmlns:pic="http://schemas.openxmlformats.org/drawingml/2006/picture">
+                  <pic:nvPicPr>
+                    <pic:cNvPr id="1970210037" name="Picture 1" descr="A computer screen with white text&#10;&#10;Description automatically generated"/>
+                    <pic:cNvPicPr/>
+                  </pic:nvPicPr>
+                  <pic:blipFill>
+                    <a:blip r:embed="rId10"/>
+                    <a:stretch>
+                      <a:fillRect/>
+                    </a:stretch>
+                  </pic:blipFill>
+                  <pic:spPr>
+                    <a:xfrm>
+                      <a:off x="0" y="0"/>
+                      <a:ext cx="5939790" cy="2004060"/>
+                    </a:xfrm>
+                    <a:prstGeom prst="rect">
+                      <a:avLst/>
+                    </a:prstGeom>
+                  </pic:spPr>
+                </pic:pic>
+              </a:graphicData>
+            </a:graphic>
+          </wp:inline>
+        </w:drawing>
+      </w:r>
+    </w:p>
+    <w:p>
+      <w:pPr>
         <w:pStyle w:val="NormalWeb"/>
         <w:numPr>
           <w:ilvl w:val="0"/>
@@ -2278,10 +2790,7 @@
         <w:t>Atidarykite VSPE ir įkelkite konfigūraciją.</w:t>
       </w:r>
       <w:r>
-        <w:t xml:space="preserve"> </w:t>
-      </w:r>
-      <w:r>
-        <w:t xml:space="preserve">Pakeiskite IP adresą TcpClient įrenginyje į tokį patį, kaip jūsų virtualios mašinos adresas. Prievadą palikite tokį patį. </w:t>
+        <w:t xml:space="preserve"> Pakeiskite IP adresą TcpClient įrenginyje į tokį patį, kaip jūsų virtualios mašinos adresas. Prievadą palikite tokį patį. </w:t>
       </w:r>
       <w:r>
         <w:t>VSPE aplinka</w:t>
@@ -2299,7 +2808,6 @@
         <w:rPr>
           <w:noProof/>
         </w:rPr>
-        <w:lastRenderedPageBreak/>
         <w:drawing>
           <wp:inline distT="0" distB="0" distL="0" distR="0" wp14:anchorId="170FAF55" wp14:editId="6982A18B">
             <wp:extent cx="4892040" cy="2408365"/>
@@ -2316,7 +2824,7 @@
                     <pic:cNvPicPr/>
                   </pic:nvPicPr>
                   <pic:blipFill>
-                    <a:blip r:embed="rId9">
+                    <a:blip r:embed="rId11">
                       <a:extLst>
                         <a:ext uri="{28A0092B-C50C-407E-A947-70E740481C1C}">
                           <a14:useLocalDpi xmlns:a14="http://schemas.microsoft.com/office/drawing/2010/main" val="0"/>
@@ -2353,6 +2861,7 @@
         <w:jc w:val="both"/>
       </w:pPr>
       <w:r>
+        <w:lastRenderedPageBreak/>
         <w:t xml:space="preserve">Kai ser2net veikia ir VSPE sukonfigūruotas, laikas paleisti </w:t>
       </w:r>
       <w:r>
@@ -2377,44 +2886,115 @@
         <w:jc w:val="both"/>
       </w:pPr>
       <w:r>
+        <w:t>Perkopijuokite VhduinoU.c kodą iš savo kompiuterio į virtualią mašiną su komanda:</w:t>
+      </w:r>
+    </w:p>
+    <w:p>
+      <w:pPr>
+        <w:pStyle w:val="NormalWeb"/>
+        <w:rPr>
+          <w:rFonts w:ascii="Courier New" w:hAnsi="Courier New" w:cs="Courier New"/>
+          <w:sz w:val="20"/>
+          <w:szCs w:val="20"/>
+        </w:rPr>
+      </w:pPr>
+      <w:r>
+        <w:rPr>
+          <w:rFonts w:ascii="Courier New" w:hAnsi="Courier New" w:cs="Courier New"/>
+          <w:sz w:val="20"/>
+          <w:szCs w:val="20"/>
+        </w:rPr>
+        <w:t>scp C:\Users\[YourWindowsUsername]\Desktop\Patobulinta\VhduinoU.c root@158.129.30.xxx:/root</w:t>
+      </w:r>
+    </w:p>
+    <w:p>
+      <w:pPr>
+        <w:pStyle w:val="NormalWeb"/>
+        <w:numPr>
+          <w:ilvl w:val="0"/>
+          <w:numId w:val="31"/>
+        </w:numPr>
+        <w:jc w:val="both"/>
+      </w:pPr>
+      <w:r>
+        <w:t>Sukompiliuokite kodą virtualioje mašinoje su:</w:t>
+      </w:r>
+    </w:p>
+    <w:p>
+      <w:pPr>
+        <w:pStyle w:val="NormalWeb"/>
+        <w:jc w:val="both"/>
+        <w:rPr>
+          <w:rFonts w:ascii="Courier New" w:hAnsi="Courier New" w:cs="Courier New"/>
+          <w:sz w:val="20"/>
+          <w:szCs w:val="20"/>
+        </w:rPr>
+      </w:pPr>
+      <w:r>
+        <w:rPr>
+          <w:rFonts w:ascii="Courier New" w:hAnsi="Courier New" w:cs="Courier New"/>
+          <w:sz w:val="20"/>
+          <w:szCs w:val="20"/>
+        </w:rPr>
+        <w:t>gcc -o VhduinoU VhduinoU.c</w:t>
+      </w:r>
+    </w:p>
+    <w:p>
+      <w:pPr>
+        <w:pStyle w:val="NormalWeb"/>
+        <w:numPr>
+          <w:ilvl w:val="0"/>
+          <w:numId w:val="31"/>
+        </w:numPr>
+        <w:jc w:val="both"/>
+      </w:pPr>
+      <w:r>
         <w:rPr>
           <w:rStyle w:val="Strong"/>
           <w:b w:val="0"/>
           <w:bCs w:val="0"/>
         </w:rPr>
-        <w:t>Paskutiniame žingsnyje</w:t>
-      </w:r>
-      <w:r>
-        <w:t xml:space="preserve"> p</w:t>
-      </w:r>
-      <w:r>
-        <w:t xml:space="preserve">aleiskite </w:t>
-      </w:r>
-      <w:r>
-        <w:t>Vhduino</w:t>
-      </w:r>
-      <w:r>
-        <w:t xml:space="preserve">.c </w:t>
-      </w:r>
-      <w:r>
-        <w:t xml:space="preserve">(/Vhduino) </w:t>
-      </w:r>
-      <w:r>
-        <w:t xml:space="preserve">kodą savo virtualioje mašinoje, kad pradėtumėte simuliuoti Homeduino komandas ir paleistumėte Pimatic </w:t>
-      </w:r>
-      <w:r>
-        <w:t>servisą.</w:t>
-      </w:r>
-    </w:p>
-    <w:p>
-      <w:pPr>
-        <w:pStyle w:val="H2"/>
-      </w:pPr>
-      <w:bookmarkStart w:id="24" w:name="_Toc184233693"/>
+        <w:t>Viskas baigta. Paleiskite pimatic aplinką su „</w:t>
+      </w:r>
+      <w:r>
+        <w:rPr>
+          <w:rStyle w:val="Strong"/>
+          <w:rFonts w:ascii="Courier New" w:hAnsi="Courier New" w:cs="Courier New"/>
+          <w:b w:val="0"/>
+          <w:bCs w:val="0"/>
+        </w:rPr>
+        <w:t>pimatic.js start</w:t>
+      </w:r>
+      <w:r>
+        <w:rPr>
+          <w:rStyle w:val="Strong"/>
+          <w:b w:val="0"/>
+          <w:bCs w:val="0"/>
+        </w:rPr>
+        <w:t>“</w:t>
+      </w:r>
+      <w:r>
+        <w:t xml:space="preserve"> viename virtualios mašinos lange, o kitame lange paleiskite VhduinoU kodą su „</w:t>
+      </w:r>
+      <w:r>
+        <w:rPr>
+          <w:rFonts w:ascii="Courier New" w:hAnsi="Courier New" w:cs="Courier New"/>
+        </w:rPr>
+        <w:t>/VhduinoU</w:t>
+      </w:r>
+      <w:r>
+        <w:t xml:space="preserve">“. </w:t>
+      </w:r>
+    </w:p>
+    <w:p>
+      <w:pPr>
+        <w:pStyle w:val="Heading1"/>
+      </w:pPr>
+      <w:bookmarkStart w:id="23" w:name="_Toc187757356"/>
       <w:r>
         <w:t>GitHub</w:t>
       </w:r>
-      <w:bookmarkEnd w:id="24"/>
+      <w:bookmarkEnd w:id="23"/>
     </w:p>
     <w:p>
       <w:pPr>
@@ -2423,33 +3003,39 @@
       <w:r>
         <w:t xml:space="preserve">GitHub nuoroda į projektą: </w:t>
       </w:r>
-      <w:hyperlink r:id="rId10" w:history="1">
+      <w:hyperlink r:id="rId12" w:history="1">
         <w:r>
           <w:rPr>
             <w:rStyle w:val="Hyperlink"/>
           </w:rPr>
-          <w:t>https://github.com/K</w:t>
-        </w:r>
-        <w:r>
-          <w:rPr>
-            <w:rStyle w:val="Hyperlink"/>
-          </w:rPr>
-          <w:t>r</w:t>
-        </w:r>
-        <w:r>
-          <w:rPr>
-            <w:rStyle w:val="Hyperlink"/>
-          </w:rPr>
-          <w:t>istupelis/ArduinoNano-GUI-for-Pimatic</w:t>
+          <w:t>https://github.com/Kristupelis/ArduinoNano-GUI-for-Pimatic</w:t>
         </w:r>
       </w:hyperlink>
       <w:r>
         <w:t>.</w:t>
       </w:r>
     </w:p>
+    <w:p>
+      <w:pPr>
+        <w:pStyle w:val="H2"/>
+      </w:pPr>
+      <w:bookmarkStart w:id="24" w:name="_Toc187757357"/>
+      <w:r>
+        <w:t>Išvados</w:t>
+      </w:r>
+      <w:bookmarkEnd w:id="24"/>
+    </w:p>
+    <w:p>
+      <w:pPr>
+        <w:pStyle w:val="Tekstas"/>
+      </w:pPr>
+      <w:r>
+        <w:t>Darbas pavyko ir buvo labai įdomus. Komunikacija tarp Pimatic ir Processing4.3 veikia puikiai, ryšys spartus ir nenutrūkstamas. Projektas nėra galutinai užbaigtas ir jam galima suteikti daugiau papildomų funkcionalumų.</w:t>
+      </w:r>
+    </w:p>
     <w:sectPr>
-      <w:headerReference w:type="default" r:id="rId11"/>
-      <w:footerReference w:type="default" r:id="rId12"/>
+      <w:headerReference w:type="default" r:id="rId13"/>
+      <w:footerReference w:type="default" r:id="rId14"/>
       <w:type w:val="continuous"/>
       <w:pgSz w:w="11906" w:h="16838"/>
       <w:pgMar w:top="1134" w:right="1134" w:bottom="1134" w:left="1418" w:header="567" w:footer="567" w:gutter="0"/>
@@ -2461,7 +3047,7 @@
 </file>
 
 <file path=word/endnotes.xml><?xml version="1.0" encoding="utf-8"?>
-<w:endnotes xmlns:wpc="http://schemas.microsoft.com/office/word/2010/wordprocessingCanvas" xmlns:cx="http://schemas.microsoft.com/office/drawing/2014/chartex" xmlns:cx1="http://schemas.microsoft.com/office/drawing/2015/9/8/chartex" xmlns:cx2="http://schemas.microsoft.com/office/drawing/2015/10/21/chartex" xmlns:cx3="http://schemas.microsoft.com/office/drawing/2016/5/9/chartex" xmlns:cx4="http://schemas.microsoft.com/office/drawing/2016/5/10/chartex" xmlns:cx5="http://schemas.microsoft.com/office/drawing/2016/5/11/chartex" xmlns:cx6="http://schemas.microsoft.com/office/drawing/2016/5/12/chartex" xmlns:cx7="http://schemas.microsoft.com/office/drawing/2016/5/13/chartex" xmlns:cx8="http://schemas.microsoft.com/office/drawing/2016/5/14/chartex" xmlns:mc="http://schemas.openxmlformats.org/markup-compatibility/2006" xmlns:aink="http://schemas.microsoft.com/office/drawing/2016/ink" xmlns:am3d="http://schemas.microsoft.com/office/drawing/2017/model3d" xmlns:o="urn:schemas-microsoft-com:office:office" xmlns:oel="http://schemas.microsoft.com/office/2019/extlst" xmlns:r="http://schemas.openxmlformats.org/officeDocument/2006/relationships" xmlns:m="http://schemas.openxmlformats.org/officeDocument/2006/math" xmlns:v="urn:schemas-microsoft-com:vml" xmlns:wp14="http://schemas.microsoft.com/office/word/2010/wordprocessingDrawing" xmlns:wp="http://schemas.openxmlformats.org/drawingml/2006/wordprocessingDrawing" xmlns:w10="urn:schemas-microsoft-com:office:word" xmlns:w="http://schemas.openxmlformats.org/wordprocessingml/2006/main" xmlns:w14="http://schemas.microsoft.com/office/word/2010/wordml" xmlns:w15="http://schemas.microsoft.com/office/word/2012/wordml" xmlns:w16cex="http://schemas.microsoft.com/office/word/2018/wordml/cex" xmlns:w16cid="http://schemas.microsoft.com/office/word/2016/wordml/cid" xmlns:w16="http://schemas.microsoft.com/office/word/2018/wordml" xmlns:w16du="http://schemas.microsoft.com/office/word/2023/wordml/word16du" xmlns:w16sdtdh="http://schemas.microsoft.com/office/word/2020/wordml/sdtdatahash" xmlns:w16se="http://schemas.microsoft.com/office/word/2015/wordml/symex" xmlns:wpg="http://schemas.microsoft.com/office/word/2010/wordprocessingGroup" xmlns:wpi="http://schemas.microsoft.com/office/word/2010/wordprocessingInk" xmlns:wne="http://schemas.microsoft.com/office/word/2006/wordml" xmlns:wps="http://schemas.microsoft.com/office/word/2010/wordprocessingShape" mc:Ignorable="w14 w15 w16se w16cid w16 w16cex w16sdtdh w16du wp14">
+<w:endnotes xmlns:wpc="http://schemas.microsoft.com/office/word/2010/wordprocessingCanvas" xmlns:cx="http://schemas.microsoft.com/office/drawing/2014/chartex" xmlns:cx1="http://schemas.microsoft.com/office/drawing/2015/9/8/chartex" xmlns:cx2="http://schemas.microsoft.com/office/drawing/2015/10/21/chartex" xmlns:cx3="http://schemas.microsoft.com/office/drawing/2016/5/9/chartex" xmlns:cx4="http://schemas.microsoft.com/office/drawing/2016/5/10/chartex" xmlns:cx5="http://schemas.microsoft.com/office/drawing/2016/5/11/chartex" xmlns:cx6="http://schemas.microsoft.com/office/drawing/2016/5/12/chartex" xmlns:cx7="http://schemas.microsoft.com/office/drawing/2016/5/13/chartex" xmlns:cx8="http://schemas.microsoft.com/office/drawing/2016/5/14/chartex" xmlns:mc="http://schemas.openxmlformats.org/markup-compatibility/2006" xmlns:aink="http://schemas.microsoft.com/office/drawing/2016/ink" xmlns:am3d="http://schemas.microsoft.com/office/drawing/2017/model3d" xmlns:o="urn:schemas-microsoft-com:office:office" xmlns:oel="http://schemas.microsoft.com/office/2019/extlst" xmlns:r="http://schemas.openxmlformats.org/officeDocument/2006/relationships" xmlns:m="http://schemas.openxmlformats.org/officeDocument/2006/math" xmlns:v="urn:schemas-microsoft-com:vml" xmlns:wp14="http://schemas.microsoft.com/office/word/2010/wordprocessingDrawing" xmlns:wp="http://schemas.openxmlformats.org/drawingml/2006/wordprocessingDrawing" xmlns:w10="urn:schemas-microsoft-com:office:word" xmlns:w="http://schemas.openxmlformats.org/wordprocessingml/2006/main" xmlns:w14="http://schemas.microsoft.com/office/word/2010/wordml" xmlns:w15="http://schemas.microsoft.com/office/word/2012/wordml" xmlns:w16cex="http://schemas.microsoft.com/office/word/2018/wordml/cex" xmlns:w16cid="http://schemas.microsoft.com/office/word/2016/wordml/cid" xmlns:w16="http://schemas.microsoft.com/office/word/2018/wordml" xmlns:w16du="http://schemas.microsoft.com/office/word/2023/wordml/word16du" xmlns:w16sdtdh="http://schemas.microsoft.com/office/word/2020/wordml/sdtdatahash" xmlns:w16sdtfl="http://schemas.microsoft.com/office/word/2024/wordml/sdtformatlock" xmlns:w16se="http://schemas.microsoft.com/office/word/2015/wordml/symex" xmlns:wpg="http://schemas.microsoft.com/office/word/2010/wordprocessingGroup" xmlns:wpi="http://schemas.microsoft.com/office/word/2010/wordprocessingInk" xmlns:wne="http://schemas.microsoft.com/office/word/2006/wordml" xmlns:wps="http://schemas.microsoft.com/office/word/2010/wordprocessingShape" mc:Ignorable="w14 w15 w16se w16cid w16 w16cex w16sdtdh w16sdtfl w16du wp14">
   <w:endnote w:type="separator" w:id="-1">
     <w:p>
       <w:pPr>
@@ -2493,7 +3079,7 @@
 </file>
 
 <file path=word/footer1.xml><?xml version="1.0" encoding="utf-8"?>
-<w:ftr xmlns:wpc="http://schemas.microsoft.com/office/word/2010/wordprocessingCanvas" xmlns:cx="http://schemas.microsoft.com/office/drawing/2014/chartex" xmlns:cx1="http://schemas.microsoft.com/office/drawing/2015/9/8/chartex" xmlns:cx2="http://schemas.microsoft.com/office/drawing/2015/10/21/chartex" xmlns:cx3="http://schemas.microsoft.com/office/drawing/2016/5/9/chartex" xmlns:cx4="http://schemas.microsoft.com/office/drawing/2016/5/10/chartex" xmlns:cx5="http://schemas.microsoft.com/office/drawing/2016/5/11/chartex" xmlns:cx6="http://schemas.microsoft.com/office/drawing/2016/5/12/chartex" xmlns:cx7="http://schemas.microsoft.com/office/drawing/2016/5/13/chartex" xmlns:cx8="http://schemas.microsoft.com/office/drawing/2016/5/14/chartex" xmlns:mc="http://schemas.openxmlformats.org/markup-compatibility/2006" xmlns:aink="http://schemas.microsoft.com/office/drawing/2016/ink" xmlns:am3d="http://schemas.microsoft.com/office/drawing/2017/model3d" xmlns:o="urn:schemas-microsoft-com:office:office" xmlns:oel="http://schemas.microsoft.com/office/2019/extlst" xmlns:r="http://schemas.openxmlformats.org/officeDocument/2006/relationships" xmlns:m="http://schemas.openxmlformats.org/officeDocument/2006/math" xmlns:v="urn:schemas-microsoft-com:vml" xmlns:wp14="http://schemas.microsoft.com/office/word/2010/wordprocessingDrawing" xmlns:wp="http://schemas.openxmlformats.org/drawingml/2006/wordprocessingDrawing" xmlns:w10="urn:schemas-microsoft-com:office:word" xmlns:w="http://schemas.openxmlformats.org/wordprocessingml/2006/main" xmlns:w14="http://schemas.microsoft.com/office/word/2010/wordml" xmlns:w15="http://schemas.microsoft.com/office/word/2012/wordml" xmlns:w16cex="http://schemas.microsoft.com/office/word/2018/wordml/cex" xmlns:w16cid="http://schemas.microsoft.com/office/word/2016/wordml/cid" xmlns:w16="http://schemas.microsoft.com/office/word/2018/wordml" xmlns:w16du="http://schemas.microsoft.com/office/word/2023/wordml/word16du" xmlns:w16sdtdh="http://schemas.microsoft.com/office/word/2020/wordml/sdtdatahash" xmlns:w16se="http://schemas.microsoft.com/office/word/2015/wordml/symex" xmlns:wpg="http://schemas.microsoft.com/office/word/2010/wordprocessingGroup" xmlns:wpi="http://schemas.microsoft.com/office/word/2010/wordprocessingInk" xmlns:wne="http://schemas.microsoft.com/office/word/2006/wordml" xmlns:wps="http://schemas.microsoft.com/office/word/2010/wordprocessingShape" mc:Ignorable="w14 w15 w16se w16cid w16 w16cex w16sdtdh w16du wp14">
+<w:ftr xmlns:wpc="http://schemas.microsoft.com/office/word/2010/wordprocessingCanvas" xmlns:cx="http://schemas.microsoft.com/office/drawing/2014/chartex" xmlns:cx1="http://schemas.microsoft.com/office/drawing/2015/9/8/chartex" xmlns:cx2="http://schemas.microsoft.com/office/drawing/2015/10/21/chartex" xmlns:cx3="http://schemas.microsoft.com/office/drawing/2016/5/9/chartex" xmlns:cx4="http://schemas.microsoft.com/office/drawing/2016/5/10/chartex" xmlns:cx5="http://schemas.microsoft.com/office/drawing/2016/5/11/chartex" xmlns:cx6="http://schemas.microsoft.com/office/drawing/2016/5/12/chartex" xmlns:cx7="http://schemas.microsoft.com/office/drawing/2016/5/13/chartex" xmlns:cx8="http://schemas.microsoft.com/office/drawing/2016/5/14/chartex" xmlns:mc="http://schemas.openxmlformats.org/markup-compatibility/2006" xmlns:aink="http://schemas.microsoft.com/office/drawing/2016/ink" xmlns:am3d="http://schemas.microsoft.com/office/drawing/2017/model3d" xmlns:o="urn:schemas-microsoft-com:office:office" xmlns:oel="http://schemas.microsoft.com/office/2019/extlst" xmlns:r="http://schemas.openxmlformats.org/officeDocument/2006/relationships" xmlns:m="http://schemas.openxmlformats.org/officeDocument/2006/math" xmlns:v="urn:schemas-microsoft-com:vml" xmlns:wp14="http://schemas.microsoft.com/office/word/2010/wordprocessingDrawing" xmlns:wp="http://schemas.openxmlformats.org/drawingml/2006/wordprocessingDrawing" xmlns:w10="urn:schemas-microsoft-com:office:word" xmlns:w="http://schemas.openxmlformats.org/wordprocessingml/2006/main" xmlns:w14="http://schemas.microsoft.com/office/word/2010/wordml" xmlns:w15="http://schemas.microsoft.com/office/word/2012/wordml" xmlns:w16cex="http://schemas.microsoft.com/office/word/2018/wordml/cex" xmlns:w16cid="http://schemas.microsoft.com/office/word/2016/wordml/cid" xmlns:w16="http://schemas.microsoft.com/office/word/2018/wordml" xmlns:w16du="http://schemas.microsoft.com/office/word/2023/wordml/word16du" xmlns:w16sdtdh="http://schemas.microsoft.com/office/word/2020/wordml/sdtdatahash" xmlns:w16sdtfl="http://schemas.microsoft.com/office/word/2024/wordml/sdtformatlock" xmlns:w16se="http://schemas.microsoft.com/office/word/2015/wordml/symex" xmlns:wpg="http://schemas.microsoft.com/office/word/2010/wordprocessingGroup" xmlns:wpi="http://schemas.microsoft.com/office/word/2010/wordprocessingInk" xmlns:wne="http://schemas.microsoft.com/office/word/2006/wordml" xmlns:wps="http://schemas.microsoft.com/office/word/2010/wordprocessingShape" mc:Ignorable="w14 w15 w16se w16cid w16 w16cex w16sdtdh w16sdtfl w16du wp14">
   <w:p>
     <w:pPr>
       <w:pStyle w:val="Footer"/>
@@ -2564,7 +3150,7 @@
 </file>
 
 <file path=word/footnotes.xml><?xml version="1.0" encoding="utf-8"?>
-<w:footnotes xmlns:wpc="http://schemas.microsoft.com/office/word/2010/wordprocessingCanvas" xmlns:cx="http://schemas.microsoft.com/office/drawing/2014/chartex" xmlns:cx1="http://schemas.microsoft.com/office/drawing/2015/9/8/chartex" xmlns:cx2="http://schemas.microsoft.com/office/drawing/2015/10/21/chartex" xmlns:cx3="http://schemas.microsoft.com/office/drawing/2016/5/9/chartex" xmlns:cx4="http://schemas.microsoft.com/office/drawing/2016/5/10/chartex" xmlns:cx5="http://schemas.microsoft.com/office/drawing/2016/5/11/chartex" xmlns:cx6="http://schemas.microsoft.com/office/drawing/2016/5/12/chartex" xmlns:cx7="http://schemas.microsoft.com/office/drawing/2016/5/13/chartex" xmlns:cx8="http://schemas.microsoft.com/office/drawing/2016/5/14/chartex" xmlns:mc="http://schemas.openxmlformats.org/markup-compatibility/2006" xmlns:aink="http://schemas.microsoft.com/office/drawing/2016/ink" xmlns:am3d="http://schemas.microsoft.com/office/drawing/2017/model3d" xmlns:o="urn:schemas-microsoft-com:office:office" xmlns:oel="http://schemas.microsoft.com/office/2019/extlst" xmlns:r="http://schemas.openxmlformats.org/officeDocument/2006/relationships" xmlns:m="http://schemas.openxmlformats.org/officeDocument/2006/math" xmlns:v="urn:schemas-microsoft-com:vml" xmlns:wp14="http://schemas.microsoft.com/office/word/2010/wordprocessingDrawing" xmlns:wp="http://schemas.openxmlformats.org/drawingml/2006/wordprocessingDrawing" xmlns:w10="urn:schemas-microsoft-com:office:word" xmlns:w="http://schemas.openxmlformats.org/wordprocessingml/2006/main" xmlns:w14="http://schemas.microsoft.com/office/word/2010/wordml" xmlns:w15="http://schemas.microsoft.com/office/word/2012/wordml" xmlns:w16cex="http://schemas.microsoft.com/office/word/2018/wordml/cex" xmlns:w16cid="http://schemas.microsoft.com/office/word/2016/wordml/cid" xmlns:w16="http://schemas.microsoft.com/office/word/2018/wordml" xmlns:w16du="http://schemas.microsoft.com/office/word/2023/wordml/word16du" xmlns:w16sdtdh="http://schemas.microsoft.com/office/word/2020/wordml/sdtdatahash" xmlns:w16se="http://schemas.microsoft.com/office/word/2015/wordml/symex" xmlns:wpg="http://schemas.microsoft.com/office/word/2010/wordprocessingGroup" xmlns:wpi="http://schemas.microsoft.com/office/word/2010/wordprocessingInk" xmlns:wne="http://schemas.microsoft.com/office/word/2006/wordml" xmlns:wps="http://schemas.microsoft.com/office/word/2010/wordprocessingShape" mc:Ignorable="w14 w15 w16se w16cid w16 w16cex w16sdtdh w16du wp14">
+<w:footnotes xmlns:wpc="http://schemas.microsoft.com/office/word/2010/wordprocessingCanvas" xmlns:cx="http://schemas.microsoft.com/office/drawing/2014/chartex" xmlns:cx1="http://schemas.microsoft.com/office/drawing/2015/9/8/chartex" xmlns:cx2="http://schemas.microsoft.com/office/drawing/2015/10/21/chartex" xmlns:cx3="http://schemas.microsoft.com/office/drawing/2016/5/9/chartex" xmlns:cx4="http://schemas.microsoft.com/office/drawing/2016/5/10/chartex" xmlns:cx5="http://schemas.microsoft.com/office/drawing/2016/5/11/chartex" xmlns:cx6="http://schemas.microsoft.com/office/drawing/2016/5/12/chartex" xmlns:cx7="http://schemas.microsoft.com/office/drawing/2016/5/13/chartex" xmlns:cx8="http://schemas.microsoft.com/office/drawing/2016/5/14/chartex" xmlns:mc="http://schemas.openxmlformats.org/markup-compatibility/2006" xmlns:aink="http://schemas.microsoft.com/office/drawing/2016/ink" xmlns:am3d="http://schemas.microsoft.com/office/drawing/2017/model3d" xmlns:o="urn:schemas-microsoft-com:office:office" xmlns:oel="http://schemas.microsoft.com/office/2019/extlst" xmlns:r="http://schemas.openxmlformats.org/officeDocument/2006/relationships" xmlns:m="http://schemas.openxmlformats.org/officeDocument/2006/math" xmlns:v="urn:schemas-microsoft-com:vml" xmlns:wp14="http://schemas.microsoft.com/office/word/2010/wordprocessingDrawing" xmlns:wp="http://schemas.openxmlformats.org/drawingml/2006/wordprocessingDrawing" xmlns:w10="urn:schemas-microsoft-com:office:word" xmlns:w="http://schemas.openxmlformats.org/wordprocessingml/2006/main" xmlns:w14="http://schemas.microsoft.com/office/word/2010/wordml" xmlns:w15="http://schemas.microsoft.com/office/word/2012/wordml" xmlns:w16cex="http://schemas.microsoft.com/office/word/2018/wordml/cex" xmlns:w16cid="http://schemas.microsoft.com/office/word/2016/wordml/cid" xmlns:w16="http://schemas.microsoft.com/office/word/2018/wordml" xmlns:w16du="http://schemas.microsoft.com/office/word/2023/wordml/word16du" xmlns:w16sdtdh="http://schemas.microsoft.com/office/word/2020/wordml/sdtdatahash" xmlns:w16sdtfl="http://schemas.microsoft.com/office/word/2024/wordml/sdtformatlock" xmlns:w16se="http://schemas.microsoft.com/office/word/2015/wordml/symex" xmlns:wpg="http://schemas.microsoft.com/office/word/2010/wordprocessingGroup" xmlns:wpi="http://schemas.microsoft.com/office/word/2010/wordprocessingInk" xmlns:wne="http://schemas.microsoft.com/office/word/2006/wordml" xmlns:wps="http://schemas.microsoft.com/office/word/2010/wordprocessingShape" mc:Ignorable="w14 w15 w16se w16cid w16 w16cex w16sdtdh w16sdtfl w16du wp14">
   <w:footnote w:type="separator" w:id="-1">
     <w:p>
       <w:pPr>
@@ -2596,7 +3182,7 @@
 </file>
 
 <file path=word/header1.xml><?xml version="1.0" encoding="utf-8"?>
-<w:hdr xmlns:wpc="http://schemas.microsoft.com/office/word/2010/wordprocessingCanvas" xmlns:cx="http://schemas.microsoft.com/office/drawing/2014/chartex" xmlns:cx1="http://schemas.microsoft.com/office/drawing/2015/9/8/chartex" xmlns:cx2="http://schemas.microsoft.com/office/drawing/2015/10/21/chartex" xmlns:cx3="http://schemas.microsoft.com/office/drawing/2016/5/9/chartex" xmlns:cx4="http://schemas.microsoft.com/office/drawing/2016/5/10/chartex" xmlns:cx5="http://schemas.microsoft.com/office/drawing/2016/5/11/chartex" xmlns:cx6="http://schemas.microsoft.com/office/drawing/2016/5/12/chartex" xmlns:cx7="http://schemas.microsoft.com/office/drawing/2016/5/13/chartex" xmlns:cx8="http://schemas.microsoft.com/office/drawing/2016/5/14/chartex" xmlns:mc="http://schemas.openxmlformats.org/markup-compatibility/2006" xmlns:aink="http://schemas.microsoft.com/office/drawing/2016/ink" xmlns:am3d="http://schemas.microsoft.com/office/drawing/2017/model3d" xmlns:o="urn:schemas-microsoft-com:office:office" xmlns:oel="http://schemas.microsoft.com/office/2019/extlst" xmlns:r="http://schemas.openxmlformats.org/officeDocument/2006/relationships" xmlns:m="http://schemas.openxmlformats.org/officeDocument/2006/math" xmlns:v="urn:schemas-microsoft-com:vml" xmlns:wp14="http://schemas.microsoft.com/office/word/2010/wordprocessingDrawing" xmlns:wp="http://schemas.openxmlformats.org/drawingml/2006/wordprocessingDrawing" xmlns:w10="urn:schemas-microsoft-com:office:word" xmlns:w="http://schemas.openxmlformats.org/wordprocessingml/2006/main" xmlns:w14="http://schemas.microsoft.com/office/word/2010/wordml" xmlns:w15="http://schemas.microsoft.com/office/word/2012/wordml" xmlns:w16cex="http://schemas.microsoft.com/office/word/2018/wordml/cex" xmlns:w16cid="http://schemas.microsoft.com/office/word/2016/wordml/cid" xmlns:w16="http://schemas.microsoft.com/office/word/2018/wordml" xmlns:w16du="http://schemas.microsoft.com/office/word/2023/wordml/word16du" xmlns:w16sdtdh="http://schemas.microsoft.com/office/word/2020/wordml/sdtdatahash" xmlns:w16se="http://schemas.microsoft.com/office/word/2015/wordml/symex" xmlns:wpg="http://schemas.microsoft.com/office/word/2010/wordprocessingGroup" xmlns:wpi="http://schemas.microsoft.com/office/word/2010/wordprocessingInk" xmlns:wne="http://schemas.microsoft.com/office/word/2006/wordml" xmlns:wps="http://schemas.microsoft.com/office/word/2010/wordprocessingShape" mc:Ignorable="w14 w15 w16se w16cid w16 w16cex w16sdtdh w16du wp14">
+<w:hdr xmlns:wpc="http://schemas.microsoft.com/office/word/2010/wordprocessingCanvas" xmlns:cx="http://schemas.microsoft.com/office/drawing/2014/chartex" xmlns:cx1="http://schemas.microsoft.com/office/drawing/2015/9/8/chartex" xmlns:cx2="http://schemas.microsoft.com/office/drawing/2015/10/21/chartex" xmlns:cx3="http://schemas.microsoft.com/office/drawing/2016/5/9/chartex" xmlns:cx4="http://schemas.microsoft.com/office/drawing/2016/5/10/chartex" xmlns:cx5="http://schemas.microsoft.com/office/drawing/2016/5/11/chartex" xmlns:cx6="http://schemas.microsoft.com/office/drawing/2016/5/12/chartex" xmlns:cx7="http://schemas.microsoft.com/office/drawing/2016/5/13/chartex" xmlns:cx8="http://schemas.microsoft.com/office/drawing/2016/5/14/chartex" xmlns:mc="http://schemas.openxmlformats.org/markup-compatibility/2006" xmlns:aink="http://schemas.microsoft.com/office/drawing/2016/ink" xmlns:am3d="http://schemas.microsoft.com/office/drawing/2017/model3d" xmlns:o="urn:schemas-microsoft-com:office:office" xmlns:oel="http://schemas.microsoft.com/office/2019/extlst" xmlns:r="http://schemas.openxmlformats.org/officeDocument/2006/relationships" xmlns:m="http://schemas.openxmlformats.org/officeDocument/2006/math" xmlns:v="urn:schemas-microsoft-com:vml" xmlns:wp14="http://schemas.microsoft.com/office/word/2010/wordprocessingDrawing" xmlns:wp="http://schemas.openxmlformats.org/drawingml/2006/wordprocessingDrawing" xmlns:w10="urn:schemas-microsoft-com:office:word" xmlns:w="http://schemas.openxmlformats.org/wordprocessingml/2006/main" xmlns:w14="http://schemas.microsoft.com/office/word/2010/wordml" xmlns:w15="http://schemas.microsoft.com/office/word/2012/wordml" xmlns:w16cex="http://schemas.microsoft.com/office/word/2018/wordml/cex" xmlns:w16cid="http://schemas.microsoft.com/office/word/2016/wordml/cid" xmlns:w16="http://schemas.microsoft.com/office/word/2018/wordml" xmlns:w16du="http://schemas.microsoft.com/office/word/2023/wordml/word16du" xmlns:w16sdtdh="http://schemas.microsoft.com/office/word/2020/wordml/sdtdatahash" xmlns:w16sdtfl="http://schemas.microsoft.com/office/word/2024/wordml/sdtformatlock" xmlns:w16se="http://schemas.microsoft.com/office/word/2015/wordml/symex" xmlns:wpg="http://schemas.microsoft.com/office/word/2010/wordprocessingGroup" xmlns:wpi="http://schemas.microsoft.com/office/word/2010/wordprocessingInk" xmlns:wne="http://schemas.microsoft.com/office/word/2006/wordml" xmlns:wps="http://schemas.microsoft.com/office/word/2010/wordprocessingShape" mc:Ignorable="w14 w15 w16se w16cid w16 w16cex w16sdtdh w16sdtfl w16du wp14">
   <w:p>
     <w:pPr>
       <w:pStyle w:val="Header"/>
@@ -2616,7 +3202,7 @@
 </file>
 
 <file path=word/numbering.xml><?xml version="1.0" encoding="utf-8"?>
-<w:numbering xmlns:wpc="http://schemas.microsoft.com/office/word/2010/wordprocessingCanvas" xmlns:cx="http://schemas.microsoft.com/office/drawing/2014/chartex" xmlns:cx1="http://schemas.microsoft.com/office/drawing/2015/9/8/chartex" xmlns:cx2="http://schemas.microsoft.com/office/drawing/2015/10/21/chartex" xmlns:cx3="http://schemas.microsoft.com/office/drawing/2016/5/9/chartex" xmlns:cx4="http://schemas.microsoft.com/office/drawing/2016/5/10/chartex" xmlns:cx5="http://schemas.microsoft.com/office/drawing/2016/5/11/chartex" xmlns:cx6="http://schemas.microsoft.com/office/drawing/2016/5/12/chartex" xmlns:cx7="http://schemas.microsoft.com/office/drawing/2016/5/13/chartex" xmlns:cx8="http://schemas.microsoft.com/office/drawing/2016/5/14/chartex" xmlns:mc="http://schemas.openxmlformats.org/markup-compatibility/2006" xmlns:aink="http://schemas.microsoft.com/office/drawing/2016/ink" xmlns:am3d="http://schemas.microsoft.com/office/drawing/2017/model3d" xmlns:o="urn:schemas-microsoft-com:office:office" xmlns:oel="http://schemas.microsoft.com/office/2019/extlst" xmlns:r="http://schemas.openxmlformats.org/officeDocument/2006/relationships" xmlns:m="http://schemas.openxmlformats.org/officeDocument/2006/math" xmlns:v="urn:schemas-microsoft-com:vml" xmlns:wp14="http://schemas.microsoft.com/office/word/2010/wordprocessingDrawing" xmlns:wp="http://schemas.openxmlformats.org/drawingml/2006/wordprocessingDrawing" xmlns:w10="urn:schemas-microsoft-com:office:word" xmlns:w="http://schemas.openxmlformats.org/wordprocessingml/2006/main" xmlns:w14="http://schemas.microsoft.com/office/word/2010/wordml" xmlns:w15="http://schemas.microsoft.com/office/word/2012/wordml" xmlns:w16cex="http://schemas.microsoft.com/office/word/2018/wordml/cex" xmlns:w16cid="http://schemas.microsoft.com/office/word/2016/wordml/cid" xmlns:w16="http://schemas.microsoft.com/office/word/2018/wordml" xmlns:w16du="http://schemas.microsoft.com/office/word/2023/wordml/word16du" xmlns:w16sdtdh="http://schemas.microsoft.com/office/word/2020/wordml/sdtdatahash" xmlns:w16se="http://schemas.microsoft.com/office/word/2015/wordml/symex" xmlns:wpg="http://schemas.microsoft.com/office/word/2010/wordprocessingGroup" xmlns:wpi="http://schemas.microsoft.com/office/word/2010/wordprocessingInk" xmlns:wne="http://schemas.microsoft.com/office/word/2006/wordml" xmlns:wps="http://schemas.microsoft.com/office/word/2010/wordprocessingShape" mc:Ignorable="w14 w15 w16se w16cid w16 w16cex w16sdtdh w16du wp14">
+<w:numbering xmlns:wpc="http://schemas.microsoft.com/office/word/2010/wordprocessingCanvas" xmlns:cx="http://schemas.microsoft.com/office/drawing/2014/chartex" xmlns:cx1="http://schemas.microsoft.com/office/drawing/2015/9/8/chartex" xmlns:cx2="http://schemas.microsoft.com/office/drawing/2015/10/21/chartex" xmlns:cx3="http://schemas.microsoft.com/office/drawing/2016/5/9/chartex" xmlns:cx4="http://schemas.microsoft.com/office/drawing/2016/5/10/chartex" xmlns:cx5="http://schemas.microsoft.com/office/drawing/2016/5/11/chartex" xmlns:cx6="http://schemas.microsoft.com/office/drawing/2016/5/12/chartex" xmlns:cx7="http://schemas.microsoft.com/office/drawing/2016/5/13/chartex" xmlns:cx8="http://schemas.microsoft.com/office/drawing/2016/5/14/chartex" xmlns:mc="http://schemas.openxmlformats.org/markup-compatibility/2006" xmlns:aink="http://schemas.microsoft.com/office/drawing/2016/ink" xmlns:am3d="http://schemas.microsoft.com/office/drawing/2017/model3d" xmlns:o="urn:schemas-microsoft-com:office:office" xmlns:oel="http://schemas.microsoft.com/office/2019/extlst" xmlns:r="http://schemas.openxmlformats.org/officeDocument/2006/relationships" xmlns:m="http://schemas.openxmlformats.org/officeDocument/2006/math" xmlns:v="urn:schemas-microsoft-com:vml" xmlns:wp14="http://schemas.microsoft.com/office/word/2010/wordprocessingDrawing" xmlns:wp="http://schemas.openxmlformats.org/drawingml/2006/wordprocessingDrawing" xmlns:w10="urn:schemas-microsoft-com:office:word" xmlns:w="http://schemas.openxmlformats.org/wordprocessingml/2006/main" xmlns:w14="http://schemas.microsoft.com/office/word/2010/wordml" xmlns:w15="http://schemas.microsoft.com/office/word/2012/wordml" xmlns:w16cex="http://schemas.microsoft.com/office/word/2018/wordml/cex" xmlns:w16cid="http://schemas.microsoft.com/office/word/2016/wordml/cid" xmlns:w16="http://schemas.microsoft.com/office/word/2018/wordml" xmlns:w16du="http://schemas.microsoft.com/office/word/2023/wordml/word16du" xmlns:w16sdtdh="http://schemas.microsoft.com/office/word/2020/wordml/sdtdatahash" xmlns:w16sdtfl="http://schemas.microsoft.com/office/word/2024/wordml/sdtformatlock" xmlns:w16se="http://schemas.microsoft.com/office/word/2015/wordml/symex" xmlns:wpg="http://schemas.microsoft.com/office/word/2010/wordprocessingGroup" xmlns:wpi="http://schemas.microsoft.com/office/word/2010/wordprocessingInk" xmlns:wne="http://schemas.microsoft.com/office/word/2006/wordml" xmlns:wps="http://schemas.microsoft.com/office/word/2010/wordprocessingShape" mc:Ignorable="w14 w15 w16se w16cid w16 w16cex w16sdtdh w16sdtfl w16du wp14">
   <w:abstractNum w:abstractNumId="0" w15:restartNumberingAfterBreak="0">
     <w:nsid w:val="FFFFFF7E"/>
     <w:multiLevelType w:val="singleLevel"/>
@@ -5537,8 +6123,8 @@
   <w:abstractNum w:abstractNumId="28" w15:restartNumberingAfterBreak="0">
     <w:nsid w:val="7DC70337"/>
     <w:multiLevelType w:val="hybridMultilevel"/>
-    <w:tmpl w:val="0A2EE51C"/>
-    <w:lvl w:ilvl="0" w:tplc="17D0061C">
+    <w:tmpl w:val="F31C2388"/>
+    <w:lvl w:ilvl="0" w:tplc="850C94A8">
       <w:start w:val="1"/>
       <w:numFmt w:val="decimal"/>
       <w:lvlText w:val="%1."/>
@@ -5547,9 +6133,11 @@
         <w:ind w:left="720" w:hanging="360"/>
       </w:pPr>
       <w:rPr>
-        <w:rFonts w:hint="default"/>
+        <w:rFonts w:ascii="Times New Roman" w:hAnsi="Times New Roman" w:cs="Times New Roman" w:hint="default"/>
         <w:b w:val="0"/>
         <w:bCs/>
+        <w:sz w:val="24"/>
+        <w:szCs w:val="24"/>
       </w:rPr>
     </w:lvl>
     <w:lvl w:ilvl="1" w:tplc="08090019" w:tentative="1">
@@ -5847,7 +6435,7 @@
 </file>
 
 <file path=word/styles.xml><?xml version="1.0" encoding="utf-8"?>
-<w:styles xmlns:mc="http://schemas.openxmlformats.org/markup-compatibility/2006" xmlns:r="http://schemas.openxmlformats.org/officeDocument/2006/relationships" xmlns:w="http://schemas.openxmlformats.org/wordprocessingml/2006/main" xmlns:w14="http://schemas.microsoft.com/office/word/2010/wordml" xmlns:w15="http://schemas.microsoft.com/office/word/2012/wordml" xmlns:w16cex="http://schemas.microsoft.com/office/word/2018/wordml/cex" xmlns:w16cid="http://schemas.microsoft.com/office/word/2016/wordml/cid" xmlns:w16="http://schemas.microsoft.com/office/word/2018/wordml" xmlns:w16du="http://schemas.microsoft.com/office/word/2023/wordml/word16du" xmlns:w16sdtdh="http://schemas.microsoft.com/office/word/2020/wordml/sdtdatahash" xmlns:w16se="http://schemas.microsoft.com/office/word/2015/wordml/symex" mc:Ignorable="w14 w15 w16se w16cid w16 w16cex w16sdtdh w16du">
+<w:styles xmlns:mc="http://schemas.openxmlformats.org/markup-compatibility/2006" xmlns:r="http://schemas.openxmlformats.org/officeDocument/2006/relationships" xmlns:w="http://schemas.openxmlformats.org/wordprocessingml/2006/main" xmlns:w14="http://schemas.microsoft.com/office/word/2010/wordml" xmlns:w15="http://schemas.microsoft.com/office/word/2012/wordml" xmlns:w16cex="http://schemas.microsoft.com/office/word/2018/wordml/cex" xmlns:w16cid="http://schemas.microsoft.com/office/word/2016/wordml/cid" xmlns:w16="http://schemas.microsoft.com/office/word/2018/wordml" xmlns:w16du="http://schemas.microsoft.com/office/word/2023/wordml/word16du" xmlns:w16sdtdh="http://schemas.microsoft.com/office/word/2020/wordml/sdtdatahash" xmlns:w16sdtfl="http://schemas.microsoft.com/office/word/2024/wordml/sdtformatlock" xmlns:w16se="http://schemas.microsoft.com/office/word/2015/wordml/symex" mc:Ignorable="w14 w15 w16se w16cid w16 w16cex w16sdtdh w16sdtfl w16du">
   <w:docDefaults>
     <w:rPrDefault>
       <w:rPr>
@@ -6348,7 +6936,6 @@
   <w:style w:type="character" w:default="1" w:styleId="DefaultParagraphFont">
     <w:name w:val="Default Paragraph Font"/>
     <w:uiPriority w:val="1"/>
-    <w:semiHidden/>
     <w:unhideWhenUsed/>
   </w:style>
   <w:style w:type="table" w:default="1" w:styleId="TableNormal">

</xml_diff>